<commit_message>
notes from chris on first draft, intro updated with 9 additional sources, outline refined
</commit_message>
<xml_diff>
--- a/Manuscript/Outline.docx
+++ b/Manuscript/Outline.docx
@@ -12,13 +12,195 @@
         <w:pStyle w:val="ListParagraph"/>
         <w:numPr>
           <w:ilvl w:val="0"/>
-          <w:numId w:val="2"/>
-        </w:numPr>
-      </w:pPr>
-      <w:r>
-        <w:t xml:space="preserve">Harshness </w:t>
-      </w:r>
-    </w:p>
+          <w:numId w:val="8"/>
+        </w:numPr>
+      </w:pPr>
+      <w:r>
+        <w:t>Positive interactions and habitat structure</w:t>
+      </w:r>
+    </w:p>
+    <w:p>
+      <w:pPr>
+        <w:pStyle w:val="ListParagraph"/>
+        <w:numPr>
+          <w:ilvl w:val="1"/>
+          <w:numId w:val="8"/>
+        </w:numPr>
+      </w:pPr>
+      <w:r>
+        <w:t>Deserts harsh</w:t>
+      </w:r>
+    </w:p>
+    <w:p>
+      <w:pPr>
+        <w:pStyle w:val="ListParagraph"/>
+        <w:numPr>
+          <w:ilvl w:val="2"/>
+          <w:numId w:val="8"/>
+        </w:numPr>
+      </w:pPr>
+      <w:r>
+        <w:t>UV, heat, water, etc.</w:t>
+      </w:r>
+    </w:p>
+    <w:p>
+      <w:pPr>
+        <w:pStyle w:val="ListParagraph"/>
+        <w:numPr>
+          <w:ilvl w:val="1"/>
+          <w:numId w:val="8"/>
+        </w:numPr>
+      </w:pPr>
+      <w:r>
+        <w:t xml:space="preserve">Positive interactions common in stressful </w:t>
+      </w:r>
+      <w:proofErr w:type="spellStart"/>
+      <w:r>
+        <w:t>ecos</w:t>
+      </w:r>
+      <w:proofErr w:type="spellEnd"/>
+      <w:r>
+        <w:t xml:space="preserve">, like </w:t>
+      </w:r>
+      <w:proofErr w:type="spellStart"/>
+      <w:r>
+        <w:t>faciliation</w:t>
+      </w:r>
+      <w:proofErr w:type="spellEnd"/>
+    </w:p>
+    <w:p>
+      <w:pPr>
+        <w:pStyle w:val="ListParagraph"/>
+        <w:numPr>
+          <w:ilvl w:val="1"/>
+          <w:numId w:val="8"/>
+        </w:numPr>
+      </w:pPr>
+      <w:r>
+        <w:t>Facilitation is:</w:t>
+      </w:r>
+    </w:p>
+    <w:p>
+      <w:pPr>
+        <w:pStyle w:val="ListParagraph"/>
+        <w:numPr>
+          <w:ilvl w:val="2"/>
+          <w:numId w:val="8"/>
+        </w:numPr>
+      </w:pPr>
+      <w:r>
+        <w:t>Association between species</w:t>
+      </w:r>
+    </w:p>
+    <w:p>
+      <w:pPr>
+        <w:pStyle w:val="ListParagraph"/>
+        <w:numPr>
+          <w:ilvl w:val="2"/>
+          <w:numId w:val="8"/>
+        </w:numPr>
+      </w:pPr>
+      <w:r>
+        <w:t>Change the environment in that and that way to give or prevent x and y</w:t>
+      </w:r>
+    </w:p>
+    <w:p>
+      <w:pPr>
+        <w:pStyle w:val="ListParagraph"/>
+        <w:numPr>
+          <w:ilvl w:val="1"/>
+          <w:numId w:val="8"/>
+        </w:numPr>
+      </w:pPr>
+      <w:r>
+        <w:t>Facilitation that impacts much of the community is foundational</w:t>
+      </w:r>
+    </w:p>
+    <w:p>
+      <w:pPr>
+        <w:pStyle w:val="ListParagraph"/>
+        <w:numPr>
+          <w:ilvl w:val="1"/>
+          <w:numId w:val="8"/>
+        </w:numPr>
+      </w:pPr>
+      <w:r>
+        <w:t xml:space="preserve">Shrubs, cacti, and tress most common </w:t>
+      </w:r>
+    </w:p>
+    <w:p>
+      <w:pPr>
+        <w:pStyle w:val="ListParagraph"/>
+        <w:numPr>
+          <w:ilvl w:val="2"/>
+          <w:numId w:val="8"/>
+        </w:numPr>
+      </w:pPr>
+      <w:r>
+        <w:t>Sturdy plants provide habitat and good for lots of animals</w:t>
+      </w:r>
+    </w:p>
+    <w:p>
+      <w:pPr>
+        <w:pStyle w:val="ListParagraph"/>
+        <w:numPr>
+          <w:ilvl w:val="1"/>
+          <w:numId w:val="8"/>
+        </w:numPr>
+      </w:pPr>
+      <w:r>
+        <w:t>Done a lot of plant-plant, but plant-animal happening too</w:t>
+      </w:r>
+    </w:p>
+    <w:p>
+      <w:pPr>
+        <w:pStyle w:val="ListParagraph"/>
+        <w:numPr>
+          <w:ilvl w:val="1"/>
+          <w:numId w:val="8"/>
+        </w:numPr>
+      </w:pPr>
+      <w:r>
+        <w:t>Plant-animal + interactions determine ecosystems at a “mesohabitat” level</w:t>
+      </w:r>
+    </w:p>
+    <w:p>
+      <w:pPr>
+        <w:pStyle w:val="ListParagraph"/>
+        <w:numPr>
+          <w:ilvl w:val="2"/>
+          <w:numId w:val="8"/>
+        </w:numPr>
+      </w:pPr>
+      <w:r>
+        <w:t>More detailed than macro eco-region level habitats, but more wide reaching than benefactor-level facilitation (like only under a canopy)</w:t>
+      </w:r>
+    </w:p>
+    <w:p>
+      <w:pPr>
+        <w:pStyle w:val="ListParagraph"/>
+        <w:numPr>
+          <w:ilvl w:val="2"/>
+          <w:numId w:val="8"/>
+        </w:numPr>
+      </w:pPr>
+      <w:r>
+        <w:t>Middle ground of habitat level important! Face challenge globally!</w:t>
+      </w:r>
+    </w:p>
+    <w:p>
+      <w:pPr>
+        <w:pStyle w:val="ListParagraph"/>
+        <w:numPr>
+          <w:ilvl w:val="3"/>
+          <w:numId w:val="8"/>
+        </w:numPr>
+      </w:pPr>
+      <w:r>
+        <w:t>Habitat connectivity</w:t>
+      </w:r>
+    </w:p>
+    <w:p/>
     <w:p>
       <w:pPr>
         <w:pStyle w:val="ListParagraph"/>
@@ -28,16 +210,128 @@
         </w:numPr>
       </w:pPr>
       <w:r>
-        <w:t>Mutualism/</w:t>
-      </w:r>
-      <w:proofErr w:type="gramStart"/>
-      <w:r>
-        <w:t>facilitation:</w:t>
-      </w:r>
-      <w:proofErr w:type="gramEnd"/>
-      <w:r>
-        <w:t xml:space="preserve"> goes both ways</w:t>
-      </w:r>
+        <w:t>Mutualism</w:t>
+      </w:r>
+      <w:r>
+        <w:t xml:space="preserve"> and birds</w:t>
+      </w:r>
+    </w:p>
+    <w:p>
+      <w:pPr>
+        <w:pStyle w:val="ListParagraph"/>
+        <w:numPr>
+          <w:ilvl w:val="1"/>
+          <w:numId w:val="2"/>
+        </w:numPr>
+      </w:pPr>
+      <w:r>
+        <w:t>Facilitation, (though complex) most broadly only 0/+, but mutualism is +/+</w:t>
+      </w:r>
+    </w:p>
+    <w:p>
+      <w:pPr>
+        <w:pStyle w:val="ListParagraph"/>
+        <w:numPr>
+          <w:ilvl w:val="1"/>
+          <w:numId w:val="2"/>
+        </w:numPr>
+      </w:pPr>
+      <w:r>
+        <w:t>Pollination and seed dispersal done by birds</w:t>
+      </w:r>
+    </w:p>
+    <w:p>
+      <w:pPr>
+        <w:pStyle w:val="ListParagraph"/>
+        <w:numPr>
+          <w:ilvl w:val="1"/>
+          <w:numId w:val="2"/>
+        </w:numPr>
+      </w:pPr>
+      <w:r>
+        <w:t xml:space="preserve">Birds can: </w:t>
+      </w:r>
+    </w:p>
+    <w:p>
+      <w:pPr>
+        <w:pStyle w:val="ListParagraph"/>
+        <w:numPr>
+          <w:ilvl w:val="2"/>
+          <w:numId w:val="2"/>
+        </w:numPr>
+      </w:pPr>
+      <w:r>
+        <w:t xml:space="preserve">cover large distances, </w:t>
+      </w:r>
+    </w:p>
+    <w:p>
+      <w:pPr>
+        <w:pStyle w:val="ListParagraph"/>
+        <w:numPr>
+          <w:ilvl w:val="2"/>
+          <w:numId w:val="2"/>
+        </w:numPr>
+      </w:pPr>
+      <w:r>
+        <w:t xml:space="preserve">hold lots of pollen on their bodies, </w:t>
+      </w:r>
+    </w:p>
+    <w:p>
+      <w:pPr>
+        <w:pStyle w:val="ListParagraph"/>
+        <w:numPr>
+          <w:ilvl w:val="2"/>
+          <w:numId w:val="2"/>
+        </w:numPr>
+      </w:pPr>
+      <w:r>
+        <w:t>scarify seeds to increase germination</w:t>
+      </w:r>
+      <w:bookmarkStart w:id="0" w:name="_GoBack"/>
+      <w:bookmarkEnd w:id="0"/>
+    </w:p>
+    <w:p>
+      <w:pPr>
+        <w:pStyle w:val="ListParagraph"/>
+        <w:numPr>
+          <w:ilvl w:val="2"/>
+          <w:numId w:val="2"/>
+        </w:numPr>
+      </w:pPr>
+      <w:r>
+        <w:t>and are relatively understudied in their relationship to plants compared to insects</w:t>
+      </w:r>
+    </w:p>
+    <w:p>
+      <w:pPr>
+        <w:pStyle w:val="ListParagraph"/>
+        <w:numPr>
+          <w:ilvl w:val="1"/>
+          <w:numId w:val="2"/>
+        </w:numPr>
+      </w:pPr>
+      <w:r>
+        <w:t>Even though their relationship with plants is super variable in terms of specialists and generalists</w:t>
+      </w:r>
+    </w:p>
+    <w:p>
+      <w:pPr>
+        <w:pStyle w:val="ListParagraph"/>
+        <w:numPr>
+          <w:ilvl w:val="1"/>
+          <w:numId w:val="2"/>
+        </w:numPr>
+      </w:pPr>
+    </w:p>
+    <w:p>
+      <w:pPr>
+        <w:pStyle w:val="ListParagraph"/>
+      </w:pPr>
+    </w:p>
+    <w:p>
+      <w:pPr>
+        <w:pStyle w:val="ListParagraph"/>
+      </w:pPr>
     </w:p>
     <w:p>
       <w:pPr>
@@ -55,6 +349,71 @@
       <w:pPr>
         <w:pStyle w:val="ListParagraph"/>
         <w:numPr>
+          <w:ilvl w:val="1"/>
+          <w:numId w:val="2"/>
+        </w:numPr>
+      </w:pPr>
+      <w:r>
+        <w:t>Birds migrate, and plant flower/fruit</w:t>
+      </w:r>
+    </w:p>
+    <w:p>
+      <w:pPr>
+        <w:pStyle w:val="ListParagraph"/>
+        <w:numPr>
+          <w:ilvl w:val="2"/>
+          <w:numId w:val="2"/>
+        </w:numPr>
+      </w:pPr>
+      <w:r>
+        <w:t>Phenology at work</w:t>
+      </w:r>
+    </w:p>
+    <w:p>
+      <w:pPr>
+        <w:pStyle w:val="ListParagraph"/>
+        <w:numPr>
+          <w:ilvl w:val="1"/>
+          <w:numId w:val="2"/>
+        </w:numPr>
+      </w:pPr>
+      <w:r>
+        <w:t>This overlap important</w:t>
+      </w:r>
+    </w:p>
+    <w:p>
+      <w:pPr>
+        <w:pStyle w:val="ListParagraph"/>
+        <w:numPr>
+          <w:ilvl w:val="2"/>
+          <w:numId w:val="2"/>
+        </w:numPr>
+      </w:pPr>
+      <w:r>
+        <w:t xml:space="preserve">Temporal and geographic synchronicity </w:t>
+      </w:r>
+    </w:p>
+    <w:p>
+      <w:pPr>
+        <w:pStyle w:val="ListParagraph"/>
+        <w:numPr>
+          <w:ilvl w:val="1"/>
+          <w:numId w:val="2"/>
+        </w:numPr>
+      </w:pPr>
+      <w:r>
+        <w:t>Monitoring this relationship as environment changes</w:t>
+      </w:r>
+    </w:p>
+    <w:p>
+      <w:pPr>
+        <w:pStyle w:val="ListParagraph"/>
+      </w:pPr>
+    </w:p>
+    <w:p>
+      <w:pPr>
+        <w:pStyle w:val="ListParagraph"/>
+        <w:numPr>
           <w:ilvl w:val="0"/>
           <w:numId w:val="2"/>
         </w:numPr>
@@ -66,6 +425,7 @@
     <w:p/>
     <w:p>
       <w:r>
+        <w:lastRenderedPageBreak/>
         <w:t>Methods:</w:t>
       </w:r>
     </w:p>
@@ -222,13 +582,14 @@
           <w:numId w:val="1"/>
         </w:numPr>
       </w:pPr>
-      <w:proofErr w:type="spellStart"/>
-      <w:r>
-        <w:t>Bheaviors</w:t>
-      </w:r>
-      <w:proofErr w:type="spellEnd"/>
-      <w:r>
-        <w:t xml:space="preserve"> ANOVAs</w:t>
+      <w:r>
+        <w:t>B</w:t>
+      </w:r>
+      <w:r>
+        <w:t>e</w:t>
+      </w:r>
+      <w:r>
+        <w:t>haviors ANOVAs</w:t>
       </w:r>
     </w:p>
     <w:p>
@@ -476,7 +837,6 @@
         </w:numPr>
       </w:pPr>
       <w:r>
-        <w:lastRenderedPageBreak/>
         <w:t xml:space="preserve">Trophic guilds </w:t>
       </w:r>
     </w:p>
@@ -566,6 +926,7 @@
         </w:numPr>
       </w:pPr>
       <w:r>
+        <w:lastRenderedPageBreak/>
         <w:t>Birds do change throughout season</w:t>
       </w:r>
     </w:p>
@@ -881,8 +1242,6 @@
           <w:bCs/>
         </w:rPr>
       </w:pPr>
-      <w:bookmarkStart w:id="0" w:name="_GoBack"/>
-      <w:bookmarkEnd w:id="0"/>
     </w:p>
     <w:sectPr>
       <w:pgSz w:w="12240" w:h="15840"/>
@@ -1138,7 +1497,7 @@
         <w:rFonts w:ascii="Symbol" w:hAnsi="Symbol" w:hint="default"/>
       </w:rPr>
     </w:lvl>
-    <w:lvl w:ilvl="1" w:tplc="04090003" w:tentative="1">
+    <w:lvl w:ilvl="1" w:tplc="04090003">
       <w:start w:val="1"/>
       <w:numFmt w:val="bullet"/>
       <w:lvlText w:val="o"/>
@@ -1150,7 +1509,7 @@
         <w:rFonts w:ascii="Courier New" w:hAnsi="Courier New" w:cs="Courier New" w:hint="default"/>
       </w:rPr>
     </w:lvl>
-    <w:lvl w:ilvl="2" w:tplc="04090005" w:tentative="1">
+    <w:lvl w:ilvl="2" w:tplc="04090005">
       <w:start w:val="1"/>
       <w:numFmt w:val="bullet"/>
       <w:lvlText w:val=""/>
@@ -1462,6 +1821,119 @@
     </w:lvl>
   </w:abstractNum>
   <w:abstractNum w:abstractNumId="5" w15:restartNumberingAfterBreak="0">
+    <w:nsid w:val="524602CD"/>
+    <w:multiLevelType w:val="hybridMultilevel"/>
+    <w:tmpl w:val="2B6079F8"/>
+    <w:lvl w:ilvl="0" w:tplc="04090001">
+      <w:start w:val="1"/>
+      <w:numFmt w:val="bullet"/>
+      <w:lvlText w:val=""/>
+      <w:lvlJc w:val="left"/>
+      <w:pPr>
+        <w:ind w:left="720" w:hanging="360"/>
+      </w:pPr>
+      <w:rPr>
+        <w:rFonts w:ascii="Symbol" w:hAnsi="Symbol" w:hint="default"/>
+      </w:rPr>
+    </w:lvl>
+    <w:lvl w:ilvl="1" w:tplc="04090003">
+      <w:start w:val="1"/>
+      <w:numFmt w:val="bullet"/>
+      <w:lvlText w:val="o"/>
+      <w:lvlJc w:val="left"/>
+      <w:pPr>
+        <w:ind w:left="1440" w:hanging="360"/>
+      </w:pPr>
+      <w:rPr>
+        <w:rFonts w:ascii="Courier New" w:hAnsi="Courier New" w:cs="Courier New" w:hint="default"/>
+      </w:rPr>
+    </w:lvl>
+    <w:lvl w:ilvl="2" w:tplc="04090005">
+      <w:start w:val="1"/>
+      <w:numFmt w:val="bullet"/>
+      <w:lvlText w:val=""/>
+      <w:lvlJc w:val="left"/>
+      <w:pPr>
+        <w:ind w:left="2160" w:hanging="360"/>
+      </w:pPr>
+      <w:rPr>
+        <w:rFonts w:ascii="Wingdings" w:hAnsi="Wingdings" w:hint="default"/>
+      </w:rPr>
+    </w:lvl>
+    <w:lvl w:ilvl="3" w:tplc="04090001">
+      <w:start w:val="1"/>
+      <w:numFmt w:val="bullet"/>
+      <w:lvlText w:val=""/>
+      <w:lvlJc w:val="left"/>
+      <w:pPr>
+        <w:ind w:left="2880" w:hanging="360"/>
+      </w:pPr>
+      <w:rPr>
+        <w:rFonts w:ascii="Symbol" w:hAnsi="Symbol" w:hint="default"/>
+      </w:rPr>
+    </w:lvl>
+    <w:lvl w:ilvl="4" w:tplc="04090003" w:tentative="1">
+      <w:start w:val="1"/>
+      <w:numFmt w:val="bullet"/>
+      <w:lvlText w:val="o"/>
+      <w:lvlJc w:val="left"/>
+      <w:pPr>
+        <w:ind w:left="3600" w:hanging="360"/>
+      </w:pPr>
+      <w:rPr>
+        <w:rFonts w:ascii="Courier New" w:hAnsi="Courier New" w:cs="Courier New" w:hint="default"/>
+      </w:rPr>
+    </w:lvl>
+    <w:lvl w:ilvl="5" w:tplc="04090005" w:tentative="1">
+      <w:start w:val="1"/>
+      <w:numFmt w:val="bullet"/>
+      <w:lvlText w:val=""/>
+      <w:lvlJc w:val="left"/>
+      <w:pPr>
+        <w:ind w:left="4320" w:hanging="360"/>
+      </w:pPr>
+      <w:rPr>
+        <w:rFonts w:ascii="Wingdings" w:hAnsi="Wingdings" w:hint="default"/>
+      </w:rPr>
+    </w:lvl>
+    <w:lvl w:ilvl="6" w:tplc="04090001" w:tentative="1">
+      <w:start w:val="1"/>
+      <w:numFmt w:val="bullet"/>
+      <w:lvlText w:val=""/>
+      <w:lvlJc w:val="left"/>
+      <w:pPr>
+        <w:ind w:left="5040" w:hanging="360"/>
+      </w:pPr>
+      <w:rPr>
+        <w:rFonts w:ascii="Symbol" w:hAnsi="Symbol" w:hint="default"/>
+      </w:rPr>
+    </w:lvl>
+    <w:lvl w:ilvl="7" w:tplc="04090003" w:tentative="1">
+      <w:start w:val="1"/>
+      <w:numFmt w:val="bullet"/>
+      <w:lvlText w:val="o"/>
+      <w:lvlJc w:val="left"/>
+      <w:pPr>
+        <w:ind w:left="5760" w:hanging="360"/>
+      </w:pPr>
+      <w:rPr>
+        <w:rFonts w:ascii="Courier New" w:hAnsi="Courier New" w:cs="Courier New" w:hint="default"/>
+      </w:rPr>
+    </w:lvl>
+    <w:lvl w:ilvl="8" w:tplc="04090005" w:tentative="1">
+      <w:start w:val="1"/>
+      <w:numFmt w:val="bullet"/>
+      <w:lvlText w:val=""/>
+      <w:lvlJc w:val="left"/>
+      <w:pPr>
+        <w:ind w:left="6480" w:hanging="360"/>
+      </w:pPr>
+      <w:rPr>
+        <w:rFonts w:ascii="Wingdings" w:hAnsi="Wingdings" w:hint="default"/>
+      </w:rPr>
+    </w:lvl>
+  </w:abstractNum>
+  <w:abstractNum w:abstractNumId="6" w15:restartNumberingAfterBreak="0">
     <w:nsid w:val="5D3C039F"/>
     <w:multiLevelType w:val="hybridMultilevel"/>
     <w:tmpl w:val="31645092"/>
@@ -1574,7 +2046,7 @@
       </w:rPr>
     </w:lvl>
   </w:abstractNum>
-  <w:abstractNum w:abstractNumId="6" w15:restartNumberingAfterBreak="0">
+  <w:abstractNum w:abstractNumId="7" w15:restartNumberingAfterBreak="0">
     <w:nsid w:val="6CB11228"/>
     <w:multiLevelType w:val="hybridMultilevel"/>
     <w:tmpl w:val="6BCA96AA"/>
@@ -1688,7 +2160,7 @@
     </w:lvl>
   </w:abstractNum>
   <w:num w:numId="1">
-    <w:abstractNumId w:val="5"/>
+    <w:abstractNumId w:val="6"/>
   </w:num>
   <w:num w:numId="2">
     <w:abstractNumId w:val="2"/>
@@ -1706,7 +2178,10 @@
     <w:abstractNumId w:val="1"/>
   </w:num>
   <w:num w:numId="7">
-    <w:abstractNumId w:val="6"/>
+    <w:abstractNumId w:val="7"/>
+  </w:num>
+  <w:num w:numId="8">
+    <w:abstractNumId w:val="5"/>
   </w:num>
 </w:numbering>
 </file>

</xml_diff>